<commit_message>
Added new changes to Presentation
</commit_message>
<xml_diff>
--- a/Documentation/Streaming Talents Documentation.docx
+++ b/Documentation/Streaming Talents Documentation.docx
@@ -7,7 +7,6 @@
         <w:pStyle w:val="Title"/>
         <w:jc w:val="center"/>
         <w:rPr>
-          <w:rFonts w:hint="eastAsia"/>
           <w:sz w:val="48"/>
           <w:szCs w:val="48"/>
           <w:lang w:val="en-US"/>
@@ -26,7 +25,6 @@
       <w:pPr>
         <w:pStyle w:val="Heading1"/>
         <w:rPr>
-          <w:rFonts w:hint="eastAsia"/>
           <w:lang w:val="en-US"/>
         </w:rPr>
       </w:pPr>
@@ -102,7 +100,35 @@
         <w:rPr>
           <w:lang w:val="en-US"/>
         </w:rPr>
-        <w:t xml:space="preserve">Players take on the role of a new VTuber, which is a virtual streamer who uses a virtual avatar instead of their real face. They play as them through daily choices in livestream content, social interactions, business collaborations, mental health management, and life organization, gradually building a reputation online while navigating the pressures of the internet, fan expectations, parasocial fans, and corporate profit demands. </w:t>
+        <w:t xml:space="preserve">Players take on the role of a new </w:t>
+      </w:r>
+      <w:proofErr w:type="spellStart"/>
+      <w:r>
+        <w:rPr>
+          <w:lang w:val="en-US"/>
+        </w:rPr>
+        <w:t>VTuber</w:t>
+      </w:r>
+      <w:proofErr w:type="spellEnd"/>
+      <w:r>
+        <w:rPr>
+          <w:lang w:val="en-US"/>
+        </w:rPr>
+        <w:t xml:space="preserve">, which is a virtual streamer who uses a virtual avatar instead of their real face. They play as </w:t>
+      </w:r>
+      <w:proofErr w:type="gramStart"/>
+      <w:r>
+        <w:rPr>
+          <w:lang w:val="en-US"/>
+        </w:rPr>
+        <w:t>them</w:t>
+      </w:r>
+      <w:proofErr w:type="gramEnd"/>
+      <w:r>
+        <w:rPr>
+          <w:lang w:val="en-US"/>
+        </w:rPr>
+        <w:t xml:space="preserve"> through daily choices in livestream content, social interactions, business collaborations, mental health management, and life organization, gradually building a reputation online while navigating the pressures of the internet, fan expectations, parasocial fans, and corporate profit demands. </w:t>
       </w:r>
     </w:p>
     <w:p>
@@ -318,14 +344,12 @@
       <w:pPr>
         <w:pStyle w:val="Heading1"/>
         <w:jc w:val="center"/>
-        <w:rPr>
-          <w:rFonts w:hint="eastAsia"/>
-        </w:rPr>
       </w:pPr>
       <w:r>
         <w:rPr>
           <w:noProof/>
         </w:rPr>
+        <w:lastRenderedPageBreak/>
         <w:drawing>
           <wp:inline distT="0" distB="0" distL="0" distR="0" wp14:anchorId="7EBEF031" wp14:editId="58FEEC5F">
             <wp:extent cx="4683163" cy="2020538"/>
@@ -391,6 +415,7 @@
         <w:rPr>
           <w:lang w:val="en-US"/>
         </w:rPr>
+        <w:lastRenderedPageBreak/>
         <w:t>Streaming Talents</w:t>
       </w:r>
       <w:r>
@@ -403,9 +428,6 @@
     <w:p>
       <w:pPr>
         <w:pStyle w:val="Heading2"/>
-        <w:rPr>
-          <w:rFonts w:hint="eastAsia"/>
-        </w:rPr>
       </w:pPr>
       <w:r>
         <w:t>The Core Pillars</w:t>
@@ -478,7 +500,23 @@
     </w:p>
     <w:p>
       <w:r>
-        <w:t xml:space="preserve">The player in this game will have their very own VTube career offered by a talent agency. The player must manage all the certain mechanics and systems that revolve around this pillar. These systems include the player’s career growth in the online space, their reputation and how they interact with other VTubers. Beyond that, the player must appease their company by bringing in enough growth and money. </w:t>
+        <w:t xml:space="preserve">The player in this game will have their very own </w:t>
+      </w:r>
+      <w:proofErr w:type="spellStart"/>
+      <w:r>
+        <w:t>VTube</w:t>
+      </w:r>
+      <w:proofErr w:type="spellEnd"/>
+      <w:r>
+        <w:t xml:space="preserve"> career offered by a talent agency. The player must manage all the certain mechanics and systems that revolve around this pillar. These systems include the player’s career growth in the online space, their reputation and how they interact with other </w:t>
+      </w:r>
+      <w:proofErr w:type="spellStart"/>
+      <w:r>
+        <w:t>VTubers</w:t>
+      </w:r>
+      <w:proofErr w:type="spellEnd"/>
+      <w:r>
+        <w:t xml:space="preserve">. Beyond that, the player must appease their company by bringing in enough growth and money. </w:t>
       </w:r>
     </w:p>
     <w:p>
@@ -488,17 +526,23 @@
     </w:p>
     <w:p>
       <w:r>
-        <w:t>Streaming is another core pillar of the game. The player as a VTuber has their own 3D model that they stream with. The player has their own stream chat, who the player must manage unless they get out of control. Along with this, on the player must play a series of minigames during the stream. Before the stream, the player can do a series of options to set up the stream. These can result in a positive or negative outcome.</w:t>
+        <w:t xml:space="preserve">Streaming is another core pillar of the game. The player as a </w:t>
+      </w:r>
+      <w:proofErr w:type="spellStart"/>
+      <w:r>
+        <w:t>VTuber</w:t>
+      </w:r>
+      <w:proofErr w:type="spellEnd"/>
+      <w:r>
+        <w:t xml:space="preserve"> has their own 3D model that they stream with. The player has their own stream chat, who the player must manage unless they get out of control. Along with this, on the player must play a series of minigames during the stream. Before the stream, the player can do a series of options to set up the stream. These can result in a positive or negative outcome.</w:t>
       </w:r>
     </w:p>
     <w:p>
       <w:pPr>
         <w:pStyle w:val="Heading2"/>
-        <w:rPr>
-          <w:rFonts w:hint="eastAsia"/>
-        </w:rPr>
-      </w:pPr>
-      <w:r>
+      </w:pPr>
+      <w:r>
+        <w:lastRenderedPageBreak/>
         <w:t>Design Razors</w:t>
       </w:r>
     </w:p>
@@ -561,9 +605,6 @@
     <w:p>
       <w:pPr>
         <w:pStyle w:val="Heading2"/>
-        <w:rPr>
-          <w:rFonts w:hint="eastAsia"/>
-        </w:rPr>
       </w:pPr>
       <w:r>
         <w:t>Criteria</w:t>
@@ -571,14 +612,195 @@
     </w:p>
     <w:p>
       <w:r>
-        <w:t>Our criteria for our game's success are built upon the player’s transformation and response to the gameplay. Our goal here is to educate the player and help them empathize with VTubers (and live streamers) that work in the industry. Players don’t necessarily have to sympathize, but the focus is still on educating and helping the players empathize with VTubers is still relevant. Therefore, our criteria remain that if players are transformed through our project by education, then it is considered a success.</w:t>
+        <w:t xml:space="preserve">Our criteria for our game's success are built upon the player’s transformation and response to the gameplay. Our goal here is to educate the player and help them empathize with </w:t>
+      </w:r>
+      <w:proofErr w:type="spellStart"/>
+      <w:r>
+        <w:t>VTubers</w:t>
+      </w:r>
+      <w:proofErr w:type="spellEnd"/>
+      <w:r>
+        <w:t xml:space="preserve"> (and live streamers) that work in the industry. Players don’t necessarily have to sympathize, but the focus is still on educating and helping the players empathize with </w:t>
+      </w:r>
+      <w:proofErr w:type="spellStart"/>
+      <w:r>
+        <w:t>VTubers</w:t>
+      </w:r>
+      <w:proofErr w:type="spellEnd"/>
+      <w:r>
+        <w:t xml:space="preserve"> is still relevant. Therefore, our criteria remain that if players are transformed through our project by education, then it is considered a success.</w:t>
+      </w:r>
+    </w:p>
+    <w:p>
+      <w:r>
+        <w:br w:type="page"/>
       </w:r>
     </w:p>
     <w:p>
       <w:pPr>
         <w:pStyle w:val="Heading1"/>
         <w:rPr>
-          <w:rFonts w:hint="eastAsia"/>
+          <w:lang w:val="en-US"/>
+        </w:rPr>
+      </w:pPr>
+      <w:r>
+        <w:rPr>
+          <w:lang w:val="en-US"/>
+        </w:rPr>
+        <w:lastRenderedPageBreak/>
+        <w:t>Streaming Talents</w:t>
+      </w:r>
+      <w:r>
+        <w:t xml:space="preserve"> </w:t>
+      </w:r>
+      <w:r>
+        <w:t>Core Mechanics</w:t>
+      </w:r>
+    </w:p>
+    <w:p>
+      <w:pPr>
+        <w:spacing w:after="0"/>
+        <w:rPr>
+          <w:lang w:val="en-US"/>
+        </w:rPr>
+      </w:pPr>
+      <w:r>
+        <w:rPr>
+          <w:lang w:val="en-US"/>
+        </w:rPr>
+        <w:t xml:space="preserve">The core mechanics of Streaming Talents revolve around a continuous daily cycle. Involving tending to real life activities, streaming, and dealing with both the company and fans. </w:t>
+      </w:r>
+    </w:p>
+    <w:p>
+      <w:pPr>
+        <w:spacing w:after="0"/>
+        <w:rPr>
+          <w:lang w:val="en-US"/>
+        </w:rPr>
+      </w:pPr>
+    </w:p>
+    <w:p>
+      <w:pPr>
+        <w:spacing w:after="0"/>
+        <w:rPr>
+          <w:lang w:val="en-US"/>
+        </w:rPr>
+      </w:pPr>
+      <w:r>
+        <w:rPr>
+          <w:lang w:val="en-US"/>
+        </w:rPr>
+        <w:t xml:space="preserve">Each day, players determine their course of action based on their follower count, income, reputation, and psychological stress levels. The day begins by displaying the previous day's outcomes and status changes, prompting players to choose their streaming approach for the day—whether casual chatting, following trending topics, or collaborating with other </w:t>
+      </w:r>
+      <w:proofErr w:type="spellStart"/>
+      <w:r>
+        <w:rPr>
+          <w:lang w:val="en-US"/>
+        </w:rPr>
+        <w:t>VTubers</w:t>
+      </w:r>
+      <w:proofErr w:type="spellEnd"/>
+      <w:r>
+        <w:rPr>
+          <w:lang w:val="en-US"/>
+        </w:rPr>
+        <w:t xml:space="preserve"> in their company. Each streaming type carries distinct rewards and costs, determined by the player's specific choices. For instance, some may yield substantial income but increase stress levels. Or raise up their reputation but lower their income. These decisions force players to constantly balance “authenticity” against “profitability.”</w:t>
+      </w:r>
+    </w:p>
+    <w:p>
+      <w:pPr>
+        <w:spacing w:after="0"/>
+        <w:rPr>
+          <w:lang w:val="en-US"/>
+        </w:rPr>
+      </w:pPr>
+      <w:r>
+        <w:rPr>
+          <w:lang w:val="en-US"/>
+        </w:rPr>
+        <w:t xml:space="preserve"> </w:t>
+      </w:r>
+    </w:p>
+    <w:p>
+      <w:pPr>
+        <w:spacing w:after="0"/>
+        <w:rPr>
+          <w:lang w:val="en-US"/>
+        </w:rPr>
+      </w:pPr>
+      <w:r>
+        <w:rPr>
+          <w:lang w:val="en-US"/>
+        </w:rPr>
+        <w:t xml:space="preserve">Live streaming forms core gameplay. Audience comments appear in real-time, ranging from encouragement and requests to criticism or emotional dependency. Player responses to these comments directly impact stress levels, fan reactions, and public image. Alongside these comments, they will also have to deal with whatever else they are doing on stream, whether it’s playing a new game or talking about the latest drama. </w:t>
+      </w:r>
+    </w:p>
+    <w:p>
+      <w:pPr>
+        <w:spacing w:after="0"/>
+        <w:rPr>
+          <w:lang w:val="en-US"/>
+        </w:rPr>
+      </w:pPr>
+      <w:r>
+        <w:rPr>
+          <w:lang w:val="en-US"/>
+        </w:rPr>
+        <w:t xml:space="preserve"> </w:t>
+      </w:r>
+    </w:p>
+    <w:p>
+      <w:pPr>
+        <w:spacing w:after="0"/>
+        <w:rPr>
+          <w:lang w:val="en-US"/>
+        </w:rPr>
+      </w:pPr>
+      <w:r>
+        <w:rPr>
+          <w:lang w:val="en-US"/>
+        </w:rPr>
+        <w:t>After signing off, players review daily fan growth, earnings, and stress fluctuations before entering Personal Time. During this period, players may choose to rest, exercise, go out, etc. Different leisure activities reduce stress, improve mood, or enhance streaming skills. These “self-management” choices form another crucial loop, requiring players to not only cultivate their character image but also maintain their own physical and mental sustainability.</w:t>
+      </w:r>
+    </w:p>
+    <w:p>
+      <w:pPr>
+        <w:spacing w:after="0"/>
+        <w:rPr>
+          <w:lang w:val="en-US"/>
+        </w:rPr>
+      </w:pPr>
+      <w:r>
+        <w:rPr>
+          <w:lang w:val="en-US"/>
+        </w:rPr>
+        <w:t xml:space="preserve"> </w:t>
+      </w:r>
+    </w:p>
+    <w:p>
+      <w:pPr>
+        <w:spacing w:after="0"/>
+        <w:rPr>
+          <w:lang w:val="en-US"/>
+        </w:rPr>
+      </w:pPr>
+      <w:r>
+        <w:rPr>
+          <w:lang w:val="en-US"/>
+        </w:rPr>
+        <w:t>Simultaneously, players must navigate the tension between “catering to the market” and “staying true to themselves.” As the game progresses, conflicts arising from audience expectations, corporate demands, trends, and personal values gradually shape the protagonist's trajectory. Ultimately, players' choices determine whether they evolve into a highly commercialized online idol or a sincere yet vulnerable creator. This interwoven system aims to authentically convey the daily pressures, temptations, growth, and sacrifices experienced by online creators.</w:t>
+      </w:r>
+    </w:p>
+    <w:p>
+      <w:pPr>
+        <w:spacing w:after="0"/>
+      </w:pPr>
+    </w:p>
+    <w:p>
+      <w:pPr>
+        <w:spacing w:after="0"/>
+        <w:rPr>
+          <w:lang w:val="en-US"/>
         </w:rPr>
       </w:pPr>
     </w:p>
@@ -588,167 +810,8 @@
       </w:r>
     </w:p>
     <w:p>
-      <w:pPr>
-        <w:pStyle w:val="Heading1"/>
-        <w:rPr>
-          <w:lang w:val="en-US"/>
-        </w:rPr>
-      </w:pPr>
-      <w:r>
-        <w:rPr>
-          <w:lang w:val="en-US"/>
-        </w:rPr>
-        <w:t>Streaming Talents</w:t>
-      </w:r>
-      <w:r>
-        <w:t xml:space="preserve"> </w:t>
-      </w:r>
-      <w:r>
-        <w:t>Core Mechanics</w:t>
-      </w:r>
-    </w:p>
-    <w:p>
-      <w:pPr>
-        <w:spacing w:after="0"/>
-        <w:rPr>
-          <w:lang w:val="en-US"/>
-        </w:rPr>
-      </w:pPr>
-      <w:r>
-        <w:rPr>
-          <w:lang w:val="en-US"/>
-        </w:rPr>
-        <w:t xml:space="preserve">The core mechanics of Streaming Talents revolve around a continuous daily cycle. Involving tending to real life activities, streaming, and dealing with both the company and fans. </w:t>
-      </w:r>
-    </w:p>
-    <w:p>
-      <w:pPr>
-        <w:spacing w:after="0"/>
-        <w:rPr>
-          <w:lang w:val="en-US"/>
-        </w:rPr>
-      </w:pPr>
-    </w:p>
-    <w:p>
-      <w:pPr>
-        <w:spacing w:after="0"/>
-        <w:rPr>
-          <w:lang w:val="en-US"/>
-        </w:rPr>
-      </w:pPr>
-      <w:r>
-        <w:rPr>
-          <w:lang w:val="en-US"/>
-        </w:rPr>
-        <w:t>Each day, players determine their course of action based on their follower count, income, reputation, and psychological stress levels. The day begins by displaying the previous day's outcomes and status changes, prompting players to choose their streaming approach for the day—whether casual chatting, following trending topics, or collaborating with other VTubers in their company. Each streaming type carries distinct rewards and costs, determined by the player's specific choices. For instance, some may yield substantial income but increase stress levels. Or raise up their reputation but lower their income. These decisions force players to constantly balance “authenticity” against “profitability.”</w:t>
-      </w:r>
-    </w:p>
-    <w:p>
-      <w:pPr>
-        <w:spacing w:after="0"/>
-        <w:rPr>
-          <w:lang w:val="en-US"/>
-        </w:rPr>
-      </w:pPr>
-      <w:r>
-        <w:rPr>
-          <w:lang w:val="en-US"/>
-        </w:rPr>
-        <w:t xml:space="preserve"> </w:t>
-      </w:r>
-    </w:p>
-    <w:p>
-      <w:pPr>
-        <w:spacing w:after="0"/>
-        <w:rPr>
-          <w:lang w:val="en-US"/>
-        </w:rPr>
-      </w:pPr>
-      <w:r>
-        <w:rPr>
-          <w:lang w:val="en-US"/>
-        </w:rPr>
-        <w:t xml:space="preserve">Live streaming forms core gameplay. Audience comments appear in real-time, ranging from encouragement and requests to criticism or emotional dependency. Player responses to these comments directly impact stress levels, fan reactions, and public image. Alongside these comments, they will also have to deal with whatever else they are doing on stream, whether it’s playing a new game or talking about the latest drama. </w:t>
-      </w:r>
-    </w:p>
-    <w:p>
-      <w:pPr>
-        <w:spacing w:after="0"/>
-        <w:rPr>
-          <w:lang w:val="en-US"/>
-        </w:rPr>
-      </w:pPr>
-      <w:r>
-        <w:rPr>
-          <w:lang w:val="en-US"/>
-        </w:rPr>
-        <w:t xml:space="preserve"> </w:t>
-      </w:r>
-    </w:p>
-    <w:p>
-      <w:pPr>
-        <w:spacing w:after="0"/>
-        <w:rPr>
-          <w:lang w:val="en-US"/>
-        </w:rPr>
-      </w:pPr>
-      <w:r>
-        <w:rPr>
-          <w:lang w:val="en-US"/>
-        </w:rPr>
-        <w:t>After signing off, players review daily fan growth, earnings, and stress fluctuations before entering Personal Time. During this period, players may choose to rest, exercise, go out, etc. Different leisure activities reduce stress, improve mood, or enhance streaming skills. These “self-management” choices form another crucial loop, requiring players to not only cultivate their character image but also maintain their own physical and mental sustainability.</w:t>
-      </w:r>
-    </w:p>
-    <w:p>
-      <w:pPr>
-        <w:spacing w:after="0"/>
-        <w:rPr>
-          <w:lang w:val="en-US"/>
-        </w:rPr>
-      </w:pPr>
-      <w:r>
-        <w:rPr>
-          <w:lang w:val="en-US"/>
-        </w:rPr>
-        <w:t xml:space="preserve"> </w:t>
-      </w:r>
-    </w:p>
-    <w:p>
-      <w:pPr>
-        <w:spacing w:after="0"/>
-        <w:rPr>
-          <w:lang w:val="en-US"/>
-        </w:rPr>
-      </w:pPr>
-      <w:r>
-        <w:rPr>
-          <w:lang w:val="en-US"/>
-        </w:rPr>
-        <w:t>Simultaneously, players must navigate the tension between “catering to the market” and “staying true to themselves.” As the game progresses, conflicts arising from audience expectations, corporate demands, trends, and personal values gradually shape the protagonist's trajectory. Ultimately, players' choices determine whether they evolve into a highly commercialized online idol or a sincere yet vulnerable creator. This interwoven system aims to authentically convey the daily pressures, temptations, growth, and sacrifices experienced by online creators.</w:t>
-      </w:r>
-    </w:p>
-    <w:p>
-      <w:pPr>
-        <w:spacing w:after="0"/>
-      </w:pPr>
-    </w:p>
-    <w:p>
-      <w:pPr>
-        <w:spacing w:after="0"/>
-        <w:rPr>
-          <w:lang w:val="en-US"/>
-        </w:rPr>
-      </w:pPr>
-    </w:p>
-    <w:p/>
-    <w:p/>
-    <w:p>
-      <w:r>
-        <w:br w:type="page"/>
-      </w:r>
-    </w:p>
-    <w:p>
-      <w:r>
+      <w:r>
+        <w:lastRenderedPageBreak/>
         <w:t xml:space="preserve">IRL Gameplay Loop (Before and after stream) </w:t>
       </w:r>
     </w:p>
@@ -880,6 +943,7 @@
     </w:p>
     <w:p>
       <w:r>
+        <w:lastRenderedPageBreak/>
         <w:t>Streaming Loop (During the stream)</w:t>
       </w:r>
     </w:p>
@@ -940,7 +1004,7 @@
     <w:p>
       <w:pPr>
         <w:rPr>
-          <w:rFonts w:asciiTheme="majorHAnsi" w:eastAsiaTheme="majorEastAsia" w:hAnsiTheme="majorHAnsi" w:cstheme="majorBidi" w:hint="eastAsia"/>
+          <w:rFonts w:asciiTheme="majorHAnsi" w:eastAsiaTheme="majorEastAsia" w:hAnsiTheme="majorHAnsi" w:cstheme="majorBidi"/>
           <w:color w:val="0F4761" w:themeColor="accent1" w:themeShade="BF"/>
           <w:sz w:val="40"/>
           <w:szCs w:val="40"/>
@@ -961,6 +1025,7 @@
         <w:rPr>
           <w:lang w:val="en-US"/>
         </w:rPr>
+        <w:lastRenderedPageBreak/>
         <w:t>Streaming Talents</w:t>
       </w:r>
       <w:r>
@@ -985,9 +1050,6 @@
     <w:p>
       <w:pPr>
         <w:pStyle w:val="Heading2"/>
-        <w:rPr>
-          <w:rFonts w:hint="eastAsia"/>
-        </w:rPr>
       </w:pPr>
       <w:r>
         <w:t>Pl</w:t>
@@ -1011,9 +1073,6 @@
     <w:p>
       <w:pPr>
         <w:pStyle w:val="Heading4"/>
-        <w:rPr>
-          <w:rFonts w:hint="eastAsia"/>
-        </w:rPr>
       </w:pPr>
       <w:r>
         <w:t xml:space="preserve">Life Work Balance, Time Management </w:t>
@@ -1262,7 +1321,15 @@
         </w:numPr>
       </w:pPr>
       <w:r>
-        <w:t>3D Vtuber Model</w:t>
+        <w:t xml:space="preserve">3D </w:t>
+      </w:r>
+      <w:proofErr w:type="spellStart"/>
+      <w:r>
+        <w:t>Vtuber</w:t>
+      </w:r>
+      <w:proofErr w:type="spellEnd"/>
+      <w:r>
+        <w:t xml:space="preserve"> Model</w:t>
       </w:r>
     </w:p>
     <w:p>
@@ -1364,10 +1431,18 @@
         <w:t>llab</w:t>
       </w:r>
       <w:r>
-        <w:t xml:space="preserve"> V</w:t>
-      </w:r>
-      <w:r>
-        <w:t xml:space="preserve">tuber </w:t>
+        <w:t xml:space="preserve"> </w:t>
+      </w:r>
+      <w:proofErr w:type="spellStart"/>
+      <w:r>
+        <w:t>V</w:t>
+      </w:r>
+      <w:r>
+        <w:t>tuber</w:t>
+      </w:r>
+      <w:proofErr w:type="spellEnd"/>
+      <w:r>
+        <w:t xml:space="preserve"> </w:t>
       </w:r>
       <w:r>
         <w:t>Socializ</w:t>
@@ -1466,9 +1541,6 @@
     <w:p>
       <w:pPr>
         <w:pStyle w:val="Heading4"/>
-        <w:rPr>
-          <w:rFonts w:hint="eastAsia"/>
-        </w:rPr>
       </w:pPr>
       <w:r>
         <w:t>Popularity vs Reputation Management</w:t>
@@ -1591,6 +1663,7 @@
         </w:numPr>
       </w:pPr>
       <w:r>
+        <w:lastRenderedPageBreak/>
         <w:t>Talking</w:t>
       </w:r>
     </w:p>
@@ -1704,9 +1777,6 @@
     <w:p>
       <w:pPr>
         <w:pStyle w:val="Heading2"/>
-        <w:rPr>
-          <w:rFonts w:hint="eastAsia"/>
-        </w:rPr>
       </w:pPr>
       <w:r>
         <w:t>P</w:t>

</xml_diff>